<commit_message>
Made linear_regression2 output assignment requirements, worked on report
</commit_message>
<xml_diff>
--- a/a2/a2-report.docx
+++ b/a2/a2-report.docx
@@ -2090,12 +2090,37 @@
         <w:jc w:val="both"/>
       </w:pPr>
       <w:r>
-        <w:t xml:space="preserve">The results of changing the learning rate (η) can be seen in the figure below. Here we can see the trade-off between higher and lower learning rates. For higher rates we see quicker convergence but at a higher MSE. For lower rates the opposite is true, where the MSE converges slower but at a lower value. Therefore, the best η should be chosen to maintain quick convergence as well as a low value of convergence. The best η </w:t>
-      </w:r>
-      <w:bookmarkStart w:id="0" w:name="_GoBack"/>
-      <w:bookmarkEnd w:id="0"/>
-      <w:r>
-        <w:t>in this case is 0.001.</w:t>
+        <w:t>The results of changing the learning rate (η) can be seen in the f</w:t>
+      </w:r>
+      <w:r>
+        <w:t xml:space="preserve">igure below. Here we can see that as the learning rate is increased the quicker it converges and </w:t>
+      </w:r>
+      <w:r>
+        <w:t>the lower final value it</w:t>
+      </w:r>
+      <w:r>
+        <w:t xml:space="preserve"> converges to.</w:t>
+      </w:r>
+      <w:r>
+        <w:t xml:space="preserve"> Therefore, </w:t>
+      </w:r>
+      <w:r>
+        <w:rPr>
+          <w:b/>
+        </w:rPr>
+        <w:t>the</w:t>
+      </w:r>
+      <w:r>
+        <w:rPr>
+          <w:b/>
+        </w:rPr>
+        <w:t xml:space="preserve"> best η in this case is 0.005</w:t>
+      </w:r>
+      <w:r>
+        <w:rPr>
+          <w:b/>
+        </w:rPr>
+        <w:t>.</w:t>
       </w:r>
     </w:p>
     <w:p>
@@ -2103,11 +2128,14 @@
         <w:jc w:val="center"/>
       </w:pPr>
       <w:r>
+        <w:rPr>
+          <w:noProof/>
+        </w:rPr>
         <w:lastRenderedPageBreak/>
         <w:drawing>
-          <wp:inline distT="0" distB="0" distL="0" distR="0" wp14:anchorId="23DB1323" wp14:editId="579802B0">
-            <wp:extent cx="4325509" cy="3062835"/>
-            <wp:effectExtent l="0" t="0" r="0" b="4445"/>
+          <wp:inline distT="0" distB="0" distL="0" distR="0" wp14:anchorId="21DCD020" wp14:editId="0B2EFEDF">
+            <wp:extent cx="5943600" cy="4596765"/>
+            <wp:effectExtent l="0" t="0" r="0" b="0"/>
             <wp:docPr id="1" name="Picture 1"/>
             <wp:cNvGraphicFramePr>
               <a:graphicFrameLocks xmlns:a="http://schemas.openxmlformats.org/drawingml/2006/main" noChangeAspect="1"/>
@@ -2128,7 +2156,7 @@
                   <pic:spPr>
                     <a:xfrm>
                       <a:off x="0" y="0"/>
-                      <a:ext cx="4331536" cy="3067102"/>
+                      <a:ext cx="5943600" cy="4596765"/>
                     </a:xfrm>
                     <a:prstGeom prst="rect">
                       <a:avLst/>
@@ -2148,17 +2176,852 @@
       <w:r>
         <w:t>Part 1 – 2</w:t>
       </w:r>
-    </w:p>
-    <w:p>
-      <w:r>
-        <w:t xml:space="preserve">The best mini-batch size in terms of training time is 500. This makes sense since each update will take less </w:t>
+      <w:r>
+        <w:t>: Effect of the mini-batch size</w:t>
       </w:r>
     </w:p>
     <w:p>
       <w:pPr>
+        <w:jc w:val="both"/>
+      </w:pPr>
+      <w:r>
+        <w:t>The final values of the MSE loss</w:t>
+      </w:r>
+      <w:r>
+        <w:t xml:space="preserve"> as well as computation time</w:t>
+      </w:r>
+      <w:r>
+        <w:t xml:space="preserve"> are summarized in the table below:</w:t>
+      </w:r>
+    </w:p>
+    <w:tbl>
+      <w:tblPr>
+        <w:tblStyle w:val="TableGrid"/>
+        <w:tblW w:w="0" w:type="auto"/>
+        <w:jc w:val="center"/>
+        <w:tblLook w:val="04A0" w:firstRow="1" w:lastRow="0" w:firstColumn="1" w:lastColumn="0" w:noHBand="0" w:noVBand="1"/>
+      </w:tblPr>
+      <w:tblGrid>
+        <w:gridCol w:w="1621"/>
+        <w:gridCol w:w="1018"/>
+        <w:gridCol w:w="2807"/>
+      </w:tblGrid>
+      <w:tr>
+        <w:trPr>
+          <w:jc w:val="center"/>
+        </w:trPr>
+        <w:tc>
+          <w:tcPr>
+            <w:tcW w:w="0" w:type="auto"/>
+            <w:shd w:val="clear" w:color="auto" w:fill="D9D9D9" w:themeFill="background1" w:themeFillShade="D9"/>
+          </w:tcPr>
+          <w:p>
+            <w:pPr>
+              <w:rPr>
+                <w:b/>
+              </w:rPr>
+            </w:pPr>
+            <w:r>
+              <w:rPr>
+                <w:b/>
+              </w:rPr>
+              <w:t>Mini-batch Size</w:t>
+            </w:r>
+          </w:p>
+        </w:tc>
+        <w:tc>
+          <w:tcPr>
+            <w:tcW w:w="0" w:type="auto"/>
+            <w:shd w:val="clear" w:color="auto" w:fill="D9D9D9" w:themeFill="background1" w:themeFillShade="D9"/>
+          </w:tcPr>
+          <w:p>
+            <w:pPr>
+              <w:rPr>
+                <w:b/>
+              </w:rPr>
+            </w:pPr>
+            <w:r>
+              <w:rPr>
+                <w:b/>
+              </w:rPr>
+              <w:t>MSE loss</w:t>
+            </w:r>
+          </w:p>
+        </w:tc>
+        <w:tc>
+          <w:tcPr>
+            <w:tcW w:w="0" w:type="auto"/>
+            <w:shd w:val="clear" w:color="auto" w:fill="D9D9D9" w:themeFill="background1" w:themeFillShade="D9"/>
+          </w:tcPr>
+          <w:p>
+            <w:pPr>
+              <w:rPr>
+                <w:b/>
+              </w:rPr>
+            </w:pPr>
+            <w:r>
+              <w:rPr>
+                <w:b/>
+              </w:rPr>
+              <w:t>Computation time (seconds)</w:t>
+            </w:r>
+          </w:p>
+        </w:tc>
+      </w:tr>
+      <w:tr>
+        <w:trPr>
+          <w:jc w:val="center"/>
+        </w:trPr>
+        <w:tc>
+          <w:tcPr>
+            <w:tcW w:w="0" w:type="auto"/>
+          </w:tcPr>
+          <w:p>
+            <w:r>
+              <w:t>500</w:t>
+            </w:r>
+          </w:p>
+        </w:tc>
+        <w:tc>
+          <w:tcPr>
+            <w:tcW w:w="0" w:type="auto"/>
+          </w:tcPr>
+          <w:p>
+            <w:r>
+              <w:t>0.0149</w:t>
+            </w:r>
+          </w:p>
+        </w:tc>
+        <w:tc>
+          <w:tcPr>
+            <w:tcW w:w="0" w:type="auto"/>
+          </w:tcPr>
+          <w:p>
+            <w:r>
+              <w:t>206</w:t>
+            </w:r>
+          </w:p>
+        </w:tc>
+      </w:tr>
+      <w:tr>
+        <w:trPr>
+          <w:jc w:val="center"/>
+        </w:trPr>
+        <w:tc>
+          <w:tcPr>
+            <w:tcW w:w="0" w:type="auto"/>
+          </w:tcPr>
+          <w:p>
+            <w:r>
+              <w:t>1500</w:t>
+            </w:r>
+          </w:p>
+        </w:tc>
+        <w:tc>
+          <w:tcPr>
+            <w:tcW w:w="0" w:type="auto"/>
+          </w:tcPr>
+          <w:p>
+            <w:r>
+              <w:t>0.0176</w:t>
+            </w:r>
+          </w:p>
+        </w:tc>
+        <w:tc>
+          <w:tcPr>
+            <w:tcW w:w="0" w:type="auto"/>
+          </w:tcPr>
+          <w:p>
+            <w:r>
+              <w:t>433</w:t>
+            </w:r>
+          </w:p>
+        </w:tc>
+      </w:tr>
+      <w:tr>
+        <w:trPr>
+          <w:jc w:val="center"/>
+        </w:trPr>
+        <w:tc>
+          <w:tcPr>
+            <w:tcW w:w="0" w:type="auto"/>
+          </w:tcPr>
+          <w:p>
+            <w:r>
+              <w:t>3500</w:t>
+            </w:r>
+          </w:p>
+        </w:tc>
+        <w:tc>
+          <w:tcPr>
+            <w:tcW w:w="0" w:type="auto"/>
+          </w:tcPr>
+          <w:p>
+            <w:r>
+              <w:t>0.017</w:t>
+            </w:r>
+            <w:r>
+              <w:t>1</w:t>
+            </w:r>
+          </w:p>
+        </w:tc>
+        <w:tc>
+          <w:tcPr>
+            <w:tcW w:w="0" w:type="auto"/>
+          </w:tcPr>
+          <w:p>
+            <w:r>
+              <w:t>1243</w:t>
+            </w:r>
+          </w:p>
+        </w:tc>
+      </w:tr>
+    </w:tbl>
+    <w:p/>
+    <w:p>
+      <w:pPr>
+        <w:jc w:val="both"/>
+      </w:pPr>
+      <w:r>
+        <w:t>The best mini-batch size in terms of training time is 500. This makes sense s</w:t>
+      </w:r>
+      <w:r>
+        <w:t>ince each iteration contains less operations (i.e. less MSE loss and less gradients to compute), hence each update will happen faster.</w:t>
+      </w:r>
+    </w:p>
+    <w:p>
+      <w:pPr>
+        <w:jc w:val="both"/>
         <w:rPr>
-          <w:rFonts w:asciiTheme="majorHAnsi" w:eastAsiaTheme="majorEastAsia" w:hAnsiTheme="majorHAnsi" w:cstheme="majorBidi"/>
-          <w:color w:val="6E85C0" w:themeColor="accent1" w:themeShade="BF"/>
+          <w:i/>
+        </w:rPr>
+      </w:pPr>
+      <w:r>
+        <w:rPr>
+          <w:i/>
+        </w:rPr>
+        <w:t>Note: for mini-batches that do not equally divide the number of training examples, the remainder of unused examples are used in a shortened mini-batch at the end of each epoch.</w:t>
+      </w:r>
+    </w:p>
+    <w:p>
+      <w:pPr>
+        <w:pStyle w:val="Heading2"/>
+      </w:pPr>
+      <w:r>
+        <w:t>Part 1 – 3: Generalization</w:t>
+      </w:r>
+    </w:p>
+    <w:p>
+      <w:pPr>
+        <w:jc w:val="both"/>
+      </w:pPr>
+      <w:r>
+        <w:t>The final values of the accuracy on the validation and test set, as well as computation time are summarized in the table below. When calculating accuracy, if a prediction was above 0.5 it was said to be classified as 1, and below 0.5, classified as 0.</w:t>
+      </w:r>
+    </w:p>
+    <w:tbl>
+      <w:tblPr>
+        <w:tblStyle w:val="TableGrid"/>
+        <w:tblW w:w="0" w:type="auto"/>
+        <w:jc w:val="center"/>
+        <w:tblLook w:val="04A0" w:firstRow="1" w:lastRow="0" w:firstColumn="1" w:lastColumn="0" w:noHBand="0" w:noVBand="1"/>
+      </w:tblPr>
+      <w:tblGrid>
+        <w:gridCol w:w="718"/>
+        <w:gridCol w:w="2025"/>
+        <w:gridCol w:w="1469"/>
+        <w:gridCol w:w="2807"/>
+      </w:tblGrid>
+      <w:tr>
+        <w:trPr>
+          <w:jc w:val="center"/>
+        </w:trPr>
+        <w:tc>
+          <w:tcPr>
+            <w:tcW w:w="0" w:type="auto"/>
+            <w:shd w:val="clear" w:color="auto" w:fill="D9D9D9" w:themeFill="background1" w:themeFillShade="D9"/>
+          </w:tcPr>
+          <w:p>
+            <w:pPr>
+              <w:rPr>
+                <w:b/>
+              </w:rPr>
+            </w:pPr>
+            <w:r>
+              <w:rPr>
+                <w:b/>
+              </w:rPr>
+              <w:lastRenderedPageBreak/>
+              <w:t>λ</w:t>
+            </w:r>
+          </w:p>
+        </w:tc>
+        <w:tc>
+          <w:tcPr>
+            <w:tcW w:w="0" w:type="auto"/>
+            <w:shd w:val="clear" w:color="auto" w:fill="D9D9D9" w:themeFill="background1" w:themeFillShade="D9"/>
+          </w:tcPr>
+          <w:p>
+            <w:pPr>
+              <w:rPr>
+                <w:b/>
+              </w:rPr>
+            </w:pPr>
+            <w:r>
+              <w:rPr>
+                <w:b/>
+              </w:rPr>
+              <w:t>Validation Accuracy</w:t>
+            </w:r>
+          </w:p>
+        </w:tc>
+        <w:tc>
+          <w:tcPr>
+            <w:tcW w:w="0" w:type="auto"/>
+            <w:shd w:val="clear" w:color="auto" w:fill="D9D9D9" w:themeFill="background1" w:themeFillShade="D9"/>
+          </w:tcPr>
+          <w:p>
+            <w:pPr>
+              <w:rPr>
+                <w:b/>
+              </w:rPr>
+            </w:pPr>
+            <w:r>
+              <w:rPr>
+                <w:b/>
+              </w:rPr>
+              <w:t>Test Accuracy</w:t>
+            </w:r>
+          </w:p>
+        </w:tc>
+        <w:tc>
+          <w:tcPr>
+            <w:tcW w:w="0" w:type="auto"/>
+            <w:shd w:val="clear" w:color="auto" w:fill="D9D9D9" w:themeFill="background1" w:themeFillShade="D9"/>
+          </w:tcPr>
+          <w:p>
+            <w:pPr>
+              <w:rPr>
+                <w:b/>
+              </w:rPr>
+            </w:pPr>
+            <w:r>
+              <w:rPr>
+                <w:b/>
+              </w:rPr>
+              <w:t>Computation time (seconds)</w:t>
+            </w:r>
+          </w:p>
+        </w:tc>
+      </w:tr>
+      <w:tr>
+        <w:trPr>
+          <w:jc w:val="center"/>
+        </w:trPr>
+        <w:tc>
+          <w:tcPr>
+            <w:tcW w:w="0" w:type="auto"/>
+          </w:tcPr>
+          <w:p>
+            <w:pPr>
+              <w:rPr>
+                <w:b/>
+              </w:rPr>
+            </w:pPr>
+            <w:r>
+              <w:rPr>
+                <w:b/>
+              </w:rPr>
+              <w:t>0</w:t>
+            </w:r>
+          </w:p>
+        </w:tc>
+        <w:tc>
+          <w:tcPr>
+            <w:tcW w:w="0" w:type="auto"/>
+          </w:tcPr>
+          <w:p>
+            <w:pPr>
+              <w:rPr>
+                <w:b/>
+              </w:rPr>
+            </w:pPr>
+            <w:r>
+              <w:rPr>
+                <w:b/>
+              </w:rPr>
+              <w:t>0.972</w:t>
+            </w:r>
+          </w:p>
+        </w:tc>
+        <w:tc>
+          <w:tcPr>
+            <w:tcW w:w="0" w:type="auto"/>
+          </w:tcPr>
+          <w:p>
+            <w:pPr>
+              <w:rPr>
+                <w:b/>
+              </w:rPr>
+            </w:pPr>
+            <w:r>
+              <w:rPr>
+                <w:b/>
+              </w:rPr>
+              <w:t>0.99</w:t>
+            </w:r>
+          </w:p>
+        </w:tc>
+        <w:tc>
+          <w:tcPr>
+            <w:tcW w:w="0" w:type="auto"/>
+          </w:tcPr>
+          <w:p>
+            <w:pPr>
+              <w:rPr>
+                <w:b/>
+              </w:rPr>
+            </w:pPr>
+            <w:r>
+              <w:rPr>
+                <w:b/>
+              </w:rPr>
+              <w:t>209</w:t>
+            </w:r>
+          </w:p>
+        </w:tc>
+      </w:tr>
+      <w:tr>
+        <w:trPr>
+          <w:jc w:val="center"/>
+        </w:trPr>
+        <w:tc>
+          <w:tcPr>
+            <w:tcW w:w="0" w:type="auto"/>
+          </w:tcPr>
+          <w:p>
+            <w:r>
+              <w:t>0.001</w:t>
+            </w:r>
+          </w:p>
+        </w:tc>
+        <w:tc>
+          <w:tcPr>
+            <w:tcW w:w="0" w:type="auto"/>
+          </w:tcPr>
+          <w:p>
+            <w:r>
+              <w:t>0.95</w:t>
+            </w:r>
+            <w:r>
+              <w:t>9</w:t>
+            </w:r>
+          </w:p>
+        </w:tc>
+        <w:tc>
+          <w:tcPr>
+            <w:tcW w:w="0" w:type="auto"/>
+          </w:tcPr>
+          <w:p>
+            <w:r>
+              <w:t>0.99</w:t>
+            </w:r>
+          </w:p>
+        </w:tc>
+        <w:tc>
+          <w:tcPr>
+            <w:tcW w:w="0" w:type="auto"/>
+          </w:tcPr>
+          <w:p>
+            <w:r>
+              <w:t>210</w:t>
+            </w:r>
+          </w:p>
+        </w:tc>
+      </w:tr>
+      <w:tr>
+        <w:trPr>
+          <w:jc w:val="center"/>
+        </w:trPr>
+        <w:tc>
+          <w:tcPr>
+            <w:tcW w:w="0" w:type="auto"/>
+          </w:tcPr>
+          <w:p>
+            <w:r>
+              <w:t>0.1</w:t>
+            </w:r>
+          </w:p>
+        </w:tc>
+        <w:tc>
+          <w:tcPr>
+            <w:tcW w:w="0" w:type="auto"/>
+          </w:tcPr>
+          <w:p>
+            <w:r>
+              <w:t>0.95</w:t>
+            </w:r>
+            <w:r>
+              <w:t>2</w:t>
+            </w:r>
+          </w:p>
+        </w:tc>
+        <w:tc>
+          <w:tcPr>
+            <w:tcW w:w="0" w:type="auto"/>
+          </w:tcPr>
+          <w:p>
+            <w:r>
+              <w:t>0.95</w:t>
+            </w:r>
+          </w:p>
+        </w:tc>
+        <w:tc>
+          <w:tcPr>
+            <w:tcW w:w="0" w:type="auto"/>
+          </w:tcPr>
+          <w:p>
+            <w:r>
+              <w:t>211</w:t>
+            </w:r>
+          </w:p>
+        </w:tc>
+      </w:tr>
+      <w:tr>
+        <w:trPr>
+          <w:jc w:val="center"/>
+        </w:trPr>
+        <w:tc>
+          <w:tcPr>
+            <w:tcW w:w="0" w:type="auto"/>
+          </w:tcPr>
+          <w:p>
+            <w:r>
+              <w:t>1</w:t>
+            </w:r>
+          </w:p>
+        </w:tc>
+        <w:tc>
+          <w:tcPr>
+            <w:tcW w:w="0" w:type="auto"/>
+          </w:tcPr>
+          <w:p>
+            <w:r>
+              <w:t>0.93</w:t>
+            </w:r>
+            <w:r>
+              <w:t>8</w:t>
+            </w:r>
+          </w:p>
+        </w:tc>
+        <w:tc>
+          <w:tcPr>
+            <w:tcW w:w="0" w:type="auto"/>
+          </w:tcPr>
+          <w:p>
+            <w:r>
+              <w:t>0.94</w:t>
+            </w:r>
+          </w:p>
+        </w:tc>
+        <w:tc>
+          <w:tcPr>
+            <w:tcW w:w="0" w:type="auto"/>
+          </w:tcPr>
+          <w:p>
+            <w:r>
+              <w:t>211</w:t>
+            </w:r>
+          </w:p>
+        </w:tc>
+      </w:tr>
+    </w:tbl>
+    <w:p/>
+    <w:p>
+      <w:pPr>
+        <w:jc w:val="both"/>
+      </w:pPr>
+      <w:r>
+        <w:t>The best decay coefficient in terms of validation accuracy is λ = 0. Here the validation accuracy is 0.972 and the test accuracy is 0.99. Using weight decay can help the model by regularizing the data</w:t>
+      </w:r>
+      <w:r>
+        <w:t>. In our case, however, the model was quite accurate with 0 decay coefficient that it did not help much. We need to choose the hyper-parameter λ using t</w:t>
+      </w:r>
+      <w:bookmarkStart w:id="0" w:name="_GoBack"/>
+      <w:bookmarkEnd w:id="0"/>
+      <w:r>
+        <w:t>he validation set instead of the training set as to not overfit the data. It gives a tunable parameter to change how the model predicts values outside of the training set.</w:t>
+      </w:r>
+    </w:p>
+    <w:p>
+      <w:pPr>
+        <w:pStyle w:val="Heading2"/>
+      </w:pPr>
+      <w:r>
+        <w:t>Part 1 – 4</w:t>
+      </w:r>
+      <w:r>
+        <w:t xml:space="preserve">: </w:t>
+      </w:r>
+      <w:r>
+        <w:t>Comparing SGD with</w:t>
+      </w:r>
+      <w:r>
+        <w:t xml:space="preserve"> the</w:t>
+      </w:r>
+      <w:r>
+        <w:t xml:space="preserve"> normal equatio</w:t>
+      </w:r>
+      <w:r>
+        <w:t>n</w:t>
+      </w:r>
+    </w:p>
+    <w:tbl>
+      <w:tblPr>
+        <w:tblStyle w:val="TableGrid"/>
+        <w:tblW w:w="0" w:type="auto"/>
+        <w:jc w:val="center"/>
+        <w:tblLook w:val="04A0" w:firstRow="1" w:lastRow="0" w:firstColumn="1" w:lastColumn="0" w:noHBand="0" w:noVBand="1"/>
+      </w:tblPr>
+      <w:tblGrid>
+        <w:gridCol w:w="1768"/>
+        <w:gridCol w:w="1018"/>
+        <w:gridCol w:w="2025"/>
+        <w:gridCol w:w="1469"/>
+        <w:gridCol w:w="1920"/>
+      </w:tblGrid>
+      <w:tr>
+        <w:trPr>
+          <w:jc w:val="center"/>
+        </w:trPr>
+        <w:tc>
+          <w:tcPr>
+            <w:tcW w:w="0" w:type="auto"/>
+            <w:shd w:val="clear" w:color="auto" w:fill="D9D9D9" w:themeFill="background1" w:themeFillShade="D9"/>
+          </w:tcPr>
+          <w:p>
+            <w:pPr>
+              <w:rPr>
+                <w:b/>
+              </w:rPr>
+            </w:pPr>
+          </w:p>
+        </w:tc>
+        <w:tc>
+          <w:tcPr>
+            <w:tcW w:w="0" w:type="auto"/>
+            <w:shd w:val="clear" w:color="auto" w:fill="D9D9D9" w:themeFill="background1" w:themeFillShade="D9"/>
+          </w:tcPr>
+          <w:p>
+            <w:pPr>
+              <w:rPr>
+                <w:b/>
+              </w:rPr>
+            </w:pPr>
+            <w:r>
+              <w:rPr>
+                <w:b/>
+              </w:rPr>
+              <w:t>MSE loss</w:t>
+            </w:r>
+          </w:p>
+        </w:tc>
+        <w:tc>
+          <w:tcPr>
+            <w:tcW w:w="0" w:type="auto"/>
+            <w:shd w:val="clear" w:color="auto" w:fill="D9D9D9" w:themeFill="background1" w:themeFillShade="D9"/>
+          </w:tcPr>
+          <w:p>
+            <w:pPr>
+              <w:rPr>
+                <w:b/>
+              </w:rPr>
+            </w:pPr>
+            <w:r>
+              <w:rPr>
+                <w:b/>
+              </w:rPr>
+              <w:t>Validation Accuracy</w:t>
+            </w:r>
+          </w:p>
+        </w:tc>
+        <w:tc>
+          <w:tcPr>
+            <w:tcW w:w="0" w:type="auto"/>
+            <w:shd w:val="clear" w:color="auto" w:fill="D9D9D9" w:themeFill="background1" w:themeFillShade="D9"/>
+          </w:tcPr>
+          <w:p>
+            <w:pPr>
+              <w:rPr>
+                <w:b/>
+              </w:rPr>
+            </w:pPr>
+            <w:r>
+              <w:rPr>
+                <w:b/>
+              </w:rPr>
+              <w:t>Test Accuracy</w:t>
+            </w:r>
+          </w:p>
+        </w:tc>
+        <w:tc>
+          <w:tcPr>
+            <w:tcW w:w="0" w:type="auto"/>
+            <w:shd w:val="clear" w:color="auto" w:fill="D9D9D9" w:themeFill="background1" w:themeFillShade="D9"/>
+          </w:tcPr>
+          <w:p>
+            <w:pPr>
+              <w:rPr>
+                <w:b/>
+              </w:rPr>
+            </w:pPr>
+            <w:r>
+              <w:rPr>
+                <w:b/>
+              </w:rPr>
+              <w:t>Computation Time</w:t>
+            </w:r>
+          </w:p>
+        </w:tc>
+      </w:tr>
+      <w:tr>
+        <w:trPr>
+          <w:jc w:val="center"/>
+        </w:trPr>
+        <w:tc>
+          <w:tcPr>
+            <w:tcW w:w="0" w:type="auto"/>
+            <w:shd w:val="clear" w:color="auto" w:fill="D9D9D9" w:themeFill="background1" w:themeFillShade="D9"/>
+          </w:tcPr>
+          <w:p>
+            <w:pPr>
+              <w:jc w:val="right"/>
+              <w:rPr>
+                <w:b/>
+              </w:rPr>
+            </w:pPr>
+            <w:r>
+              <w:rPr>
+                <w:b/>
+              </w:rPr>
+              <w:t>SGD</w:t>
+            </w:r>
+          </w:p>
+        </w:tc>
+        <w:tc>
+          <w:tcPr>
+            <w:tcW w:w="0" w:type="auto"/>
+          </w:tcPr>
+          <w:p>
+            <w:r>
+              <w:t>0.012</w:t>
+            </w:r>
+            <w:r>
+              <w:t>1</w:t>
+            </w:r>
+          </w:p>
+        </w:tc>
+        <w:tc>
+          <w:tcPr>
+            <w:tcW w:w="0" w:type="auto"/>
+          </w:tcPr>
+          <w:p>
+            <w:r>
+              <w:t>0.96</w:t>
+            </w:r>
+            <w:r>
+              <w:t>6</w:t>
+            </w:r>
+          </w:p>
+        </w:tc>
+        <w:tc>
+          <w:tcPr>
+            <w:tcW w:w="0" w:type="auto"/>
+          </w:tcPr>
+          <w:p>
+            <w:r>
+              <w:t>1.0</w:t>
+            </w:r>
+          </w:p>
+        </w:tc>
+        <w:tc>
+          <w:tcPr>
+            <w:tcW w:w="0" w:type="auto"/>
+          </w:tcPr>
+          <w:p/>
+        </w:tc>
+      </w:tr>
+      <w:tr>
+        <w:trPr>
+          <w:jc w:val="center"/>
+        </w:trPr>
+        <w:tc>
+          <w:tcPr>
+            <w:tcW w:w="0" w:type="auto"/>
+            <w:shd w:val="clear" w:color="auto" w:fill="D9D9D9" w:themeFill="background1" w:themeFillShade="D9"/>
+          </w:tcPr>
+          <w:p>
+            <w:pPr>
+              <w:jc w:val="right"/>
+              <w:rPr>
+                <w:b/>
+              </w:rPr>
+            </w:pPr>
+            <w:r>
+              <w:rPr>
+                <w:b/>
+              </w:rPr>
+              <w:t>Normal Equation</w:t>
+            </w:r>
+          </w:p>
+        </w:tc>
+        <w:tc>
+          <w:tcPr>
+            <w:tcW w:w="0" w:type="auto"/>
+          </w:tcPr>
+          <w:p>
+            <w:r>
+              <w:t>0.010</w:t>
+            </w:r>
+            <w:r>
+              <w:t>4</w:t>
+            </w:r>
+          </w:p>
+        </w:tc>
+        <w:tc>
+          <w:tcPr>
+            <w:tcW w:w="0" w:type="auto"/>
+          </w:tcPr>
+          <w:p>
+            <w:r>
+              <w:t>0.95</w:t>
+            </w:r>
+            <w:r>
+              <w:t>9</w:t>
+            </w:r>
+          </w:p>
+        </w:tc>
+        <w:tc>
+          <w:tcPr>
+            <w:tcW w:w="0" w:type="auto"/>
+          </w:tcPr>
+          <w:p>
+            <w:r>
+              <w:t>0.98</w:t>
+            </w:r>
+          </w:p>
+        </w:tc>
+        <w:tc>
+          <w:tcPr>
+            <w:tcW w:w="0" w:type="auto"/>
+          </w:tcPr>
+          <w:p/>
+        </w:tc>
+      </w:tr>
+    </w:tbl>
+    <w:p>
+      <w:pPr>
+        <w:rPr>
           <w:sz w:val="32"/>
           <w:szCs w:val="32"/>
         </w:rPr>
@@ -2352,7 +3215,7 @@
                 <w:bCs/>
                 <w:noProof/>
               </w:rPr>
-              <w:t>2</w:t>
+              <w:t>3</w:t>
             </w:r>
             <w:r>
               <w:rPr>
@@ -2397,7 +3260,7 @@
                 <w:bCs/>
                 <w:noProof/>
               </w:rPr>
-              <w:t>3</w:t>
+              <w:t>4</w:t>
             </w:r>
             <w:r>
               <w:rPr>
@@ -2503,7 +3366,7 @@
           </w:r>
           <w:proofErr w:type="spellEnd"/>
           <w:r>
-            <w:t xml:space="preserve"> Deng (##########)</w:t>
+            <w:t xml:space="preserve"> Deng (1001304741)</w:t>
           </w:r>
         </w:p>
         <w:p>
@@ -3481,561 +4344,6 @@
 </w:styles>
 </file>
 
-<file path=word/glossary/document.xml><?xml version="1.0" encoding="utf-8"?>
-<w:glossaryDocument xmlns:wpc="http://schemas.microsoft.com/office/word/2010/wordprocessingCanvas" xmlns:cx="http://schemas.microsoft.com/office/drawing/2014/chartex" xmlns:cx1="http://schemas.microsoft.com/office/drawing/2015/9/8/chartex" xmlns:cx2="http://schemas.microsoft.com/office/drawing/2015/10/21/chartex" xmlns:cx3="http://schemas.microsoft.com/office/drawing/2016/5/9/chartex" xmlns:cx4="http://schemas.microsoft.com/office/drawing/2016/5/10/chartex" xmlns:cx5="http://schemas.microsoft.com/office/drawing/2016/5/11/chartex" xmlns:cx6="http://schemas.microsoft.com/office/drawing/2016/5/12/chartex" xmlns:cx7="http://schemas.microsoft.com/office/drawing/2016/5/13/chartex" xmlns:cx8="http://schemas.microsoft.com/office/drawing/2016/5/14/chartex" xmlns:mc="http://schemas.openxmlformats.org/markup-compatibility/2006" xmlns:aink="http://schemas.microsoft.com/office/drawing/2016/ink" xmlns:am3d="http://schemas.microsoft.com/office/drawing/2017/model3d" xmlns:o="urn:schemas-microsoft-com:office:office" xmlns:r="http://schemas.openxmlformats.org/officeDocument/2006/relationships" xmlns:m="http://schemas.openxmlformats.org/officeDocument/2006/math" xmlns:v="urn:schemas-microsoft-com:vml" xmlns:wp14="http://schemas.microsoft.com/office/word/2010/wordprocessingDrawing" xmlns:wp="http://schemas.openxmlformats.org/drawingml/2006/wordprocessingDrawing" xmlns:w10="urn:schemas-microsoft-com:office:word" xmlns:w="http://schemas.openxmlformats.org/wordprocessingml/2006/main" xmlns:w14="http://schemas.microsoft.com/office/word/2010/wordml" xmlns:w15="http://schemas.microsoft.com/office/word/2012/wordml" xmlns:w16cid="http://schemas.microsoft.com/office/word/2016/wordml/cid" xmlns:w16se="http://schemas.microsoft.com/office/word/2015/wordml/symex" xmlns:wpg="http://schemas.microsoft.com/office/word/2010/wordprocessingGroup" xmlns:wpi="http://schemas.microsoft.com/office/word/2010/wordprocessingInk" xmlns:wne="http://schemas.microsoft.com/office/word/2006/wordml" xmlns:wps="http://schemas.microsoft.com/office/word/2010/wordprocessingShape" mc:Ignorable="w14 w15 w16se w16cid wp14"/>
-</file>
-
-<file path=word/glossary/fontTable.xml><?xml version="1.0" encoding="utf-8"?>
-<w:fonts xmlns:mc="http://schemas.openxmlformats.org/markup-compatibility/2006" xmlns:r="http://schemas.openxmlformats.org/officeDocument/2006/relationships" xmlns:w="http://schemas.openxmlformats.org/wordprocessingml/2006/main" xmlns:w14="http://schemas.microsoft.com/office/word/2010/wordml" xmlns:w15="http://schemas.microsoft.com/office/word/2012/wordml" xmlns:w16cid="http://schemas.microsoft.com/office/word/2016/wordml/cid" xmlns:w16se="http://schemas.microsoft.com/office/word/2015/wordml/symex" mc:Ignorable="w14 w15 w16se w16cid">
-  <w:font w:name="Calibri">
-    <w:panose1 w:val="020F0502020204030204"/>
-    <w:charset w:val="00"/>
-    <w:family w:val="swiss"/>
-    <w:pitch w:val="variable"/>
-    <w:sig w:usb0="E00002FF" w:usb1="4000ACFF" w:usb2="00000001" w:usb3="00000000" w:csb0="0000019F" w:csb1="00000000"/>
-  </w:font>
-  <w:font w:name="Times New Roman">
-    <w:panose1 w:val="02020603050405020304"/>
-    <w:charset w:val="00"/>
-    <w:family w:val="roman"/>
-    <w:pitch w:val="variable"/>
-    <w:sig w:usb0="E0002AFF" w:usb1="C0007841" w:usb2="00000009" w:usb3="00000000" w:csb0="000001FF" w:csb1="00000000"/>
-  </w:font>
-  <w:font w:name="Calibri Light">
-    <w:panose1 w:val="020F0302020204030204"/>
-    <w:charset w:val="00"/>
-    <w:family w:val="swiss"/>
-    <w:pitch w:val="variable"/>
-    <w:sig w:usb0="A00002EF" w:usb1="4000207B" w:usb2="00000000" w:usb3="00000000" w:csb0="0000019F" w:csb1="00000000"/>
-  </w:font>
-  <w:font w:name="Yu Gothic Light">
-    <w:altName w:val="游ゴシック Light"/>
-    <w:charset w:val="80"/>
-    <w:family w:val="swiss"/>
-    <w:pitch w:val="variable"/>
-    <w:sig w:usb0="E00002FF" w:usb1="2AC7FDFF" w:usb2="00000016" w:usb3="00000000" w:csb0="0002009F" w:csb1="00000000"/>
-  </w:font>
-  <w:font w:name="Yu Mincho">
-    <w:altName w:val="游明朝"/>
-    <w:charset w:val="80"/>
-    <w:family w:val="roman"/>
-    <w:pitch w:val="variable"/>
-    <w:sig w:usb0="800002E7" w:usb1="2AC7FCFF" w:usb2="00000012" w:usb3="00000000" w:csb0="0002009F" w:csb1="00000000"/>
-  </w:font>
-  <w:font w:name="Courier New">
-    <w:panose1 w:val="02070309020205020404"/>
-    <w:charset w:val="00"/>
-    <w:family w:val="modern"/>
-    <w:pitch w:val="fixed"/>
-    <w:sig w:usb0="E0002AFF" w:usb1="C0007843" w:usb2="00000009" w:usb3="00000000" w:csb0="000001FF" w:csb1="00000000"/>
-  </w:font>
-  <w:font w:name="Segoe UI">
-    <w:panose1 w:val="020B0502040204020203"/>
-    <w:charset w:val="00"/>
-    <w:family w:val="swiss"/>
-    <w:pitch w:val="variable"/>
-    <w:sig w:usb0="E10022FF" w:usb1="C000E47F" w:usb2="00000029" w:usb3="00000000" w:csb0="000001DF" w:csb1="00000000"/>
-  </w:font>
-  <w:font w:name="Consolas">
-    <w:panose1 w:val="020B0609020204030204"/>
-    <w:charset w:val="00"/>
-    <w:family w:val="modern"/>
-    <w:pitch w:val="fixed"/>
-    <w:sig w:usb0="E10002FF" w:usb1="4000FCFF" w:usb2="00000009" w:usb3="00000000" w:csb0="0000019F" w:csb1="00000000"/>
-  </w:font>
-  <w:font w:name="Cambria Math">
-    <w:panose1 w:val="02040503050406030204"/>
-    <w:charset w:val="00"/>
-    <w:family w:val="roman"/>
-    <w:pitch w:val="variable"/>
-    <w:sig w:usb0="E00002FF" w:usb1="420024FF" w:usb2="00000000" w:usb3="00000000" w:csb0="0000019F" w:csb1="00000000"/>
-  </w:font>
-</w:fonts>
-</file>
-
-<file path=word/glossary/settings.xml><?xml version="1.0" encoding="utf-8"?>
-<w:settings xmlns:mc="http://schemas.openxmlformats.org/markup-compatibility/2006" xmlns:o="urn:schemas-microsoft-com:office:office" xmlns:r="http://schemas.openxmlformats.org/officeDocument/2006/relationships" xmlns:m="http://schemas.openxmlformats.org/officeDocument/2006/math" xmlns:v="urn:schemas-microsoft-com:vml" xmlns:w10="urn:schemas-microsoft-com:office:word" xmlns:w="http://schemas.openxmlformats.org/wordprocessingml/2006/main" xmlns:w14="http://schemas.microsoft.com/office/word/2010/wordml" xmlns:w15="http://schemas.microsoft.com/office/word/2012/wordml" xmlns:w16cid="http://schemas.microsoft.com/office/word/2016/wordml/cid" xmlns:w16se="http://schemas.microsoft.com/office/word/2015/wordml/symex" xmlns:sl="http://schemas.openxmlformats.org/schemaLibrary/2006/main" mc:Ignorable="w14 w15 w16se w16cid">
-  <w:view w:val="normal"/>
-  <w:defaultTabStop w:val="720"/>
-  <w:characterSpacingControl w:val="doNotCompress"/>
-  <w:compat>
-    <w:useFELayout/>
-    <w:compatSetting w:name="compatibilityMode" w:uri="http://schemas.microsoft.com/office/word" w:val="15"/>
-    <w:compatSetting w:name="overrideTableStyleFontSizeAndJustification" w:uri="http://schemas.microsoft.com/office/word" w:val="1"/>
-    <w:compatSetting w:name="enableOpenTypeFeatures" w:uri="http://schemas.microsoft.com/office/word" w:val="1"/>
-    <w:compatSetting w:name="doNotFlipMirrorIndents" w:uri="http://schemas.microsoft.com/office/word" w:val="1"/>
-    <w:compatSetting w:name="differentiateMultirowTableHeaders" w:uri="http://schemas.microsoft.com/office/word" w:val="1"/>
-  </w:compat>
-  <w:rsids>
-    <w:rsidRoot w:val="001D0565"/>
-    <w:rsid w:val="001D0565"/>
-  </w:rsids>
-  <m:mathPr>
-    <m:mathFont m:val="Cambria Math"/>
-    <m:brkBin m:val="before"/>
-    <m:brkBinSub m:val="--"/>
-    <m:smallFrac m:val="0"/>
-    <m:dispDef/>
-    <m:lMargin m:val="0"/>
-    <m:rMargin m:val="0"/>
-    <m:defJc m:val="centerGroup"/>
-    <m:wrapIndent m:val="1440"/>
-    <m:intLim m:val="subSup"/>
-    <m:naryLim m:val="undOvr"/>
-  </m:mathPr>
-  <w:themeFontLang w:val="en-CA" w:eastAsia="ja-JP"/>
-  <w:clrSchemeMapping w:bg1="light1" w:t1="dark1" w:bg2="light2" w:t2="dark2" w:accent1="accent1" w:accent2="accent2" w:accent3="accent3" w:accent4="accent4" w:accent5="accent5" w:accent6="accent6" w:hyperlink="hyperlink" w:followedHyperlink="followedHyperlink"/>
-  <w:decimalSymbol w:val="."/>
-  <w:listSeparator w:val=","/>
-  <w15:chartTrackingRefBased/>
-</w:settings>
-</file>
-
-<file path=word/glossary/styles.xml><?xml version="1.0" encoding="utf-8"?>
-<w:styles xmlns:mc="http://schemas.openxmlformats.org/markup-compatibility/2006" xmlns:r="http://schemas.openxmlformats.org/officeDocument/2006/relationships" xmlns:w="http://schemas.openxmlformats.org/wordprocessingml/2006/main" xmlns:w14="http://schemas.microsoft.com/office/word/2010/wordml" xmlns:w15="http://schemas.microsoft.com/office/word/2012/wordml" xmlns:w16cid="http://schemas.microsoft.com/office/word/2016/wordml/cid" xmlns:w16se="http://schemas.microsoft.com/office/word/2015/wordml/symex" mc:Ignorable="w14 w15 w16se w16cid">
-  <w:docDefaults>
-    <w:rPrDefault>
-      <w:rPr>
-        <w:rFonts w:asciiTheme="minorHAnsi" w:eastAsiaTheme="minorEastAsia" w:hAnsiTheme="minorHAnsi" w:cstheme="minorBidi"/>
-        <w:sz w:val="22"/>
-        <w:szCs w:val="22"/>
-        <w:lang w:val="en-CA" w:eastAsia="ja-JP" w:bidi="ar-SA"/>
-      </w:rPr>
-    </w:rPrDefault>
-    <w:pPrDefault>
-      <w:pPr>
-        <w:spacing w:after="160" w:line="259" w:lineRule="auto"/>
-      </w:pPr>
-    </w:pPrDefault>
-  </w:docDefaults>
-  <w:latentStyles w:defLockedState="0" w:defUIPriority="99" w:defSemiHidden="0" w:defUnhideWhenUsed="0" w:defQFormat="0" w:count="375">
-    <w:lsdException w:name="Normal" w:uiPriority="0" w:qFormat="1"/>
-    <w:lsdException w:name="heading 1" w:uiPriority="9" w:qFormat="1"/>
-    <w:lsdException w:name="heading 2" w:semiHidden="1" w:uiPriority="9" w:unhideWhenUsed="1" w:qFormat="1"/>
-    <w:lsdException w:name="heading 3" w:semiHidden="1" w:uiPriority="9" w:unhideWhenUsed="1" w:qFormat="1"/>
-    <w:lsdException w:name="heading 4" w:semiHidden="1" w:uiPriority="9" w:unhideWhenUsed="1" w:qFormat="1"/>
-    <w:lsdException w:name="heading 5" w:semiHidden="1" w:uiPriority="9" w:unhideWhenUsed="1" w:qFormat="1"/>
-    <w:lsdException w:name="heading 6" w:semiHidden="1" w:uiPriority="9" w:unhideWhenUsed="1" w:qFormat="1"/>
-    <w:lsdException w:name="heading 7" w:semiHidden="1" w:uiPriority="9" w:unhideWhenUsed="1" w:qFormat="1"/>
-    <w:lsdException w:name="heading 8" w:semiHidden="1" w:uiPriority="9" w:unhideWhenUsed="1" w:qFormat="1"/>
-    <w:lsdException w:name="heading 9" w:semiHidden="1" w:uiPriority="9" w:unhideWhenUsed="1" w:qFormat="1"/>
-    <w:lsdException w:name="index 1" w:semiHidden="1" w:unhideWhenUsed="1"/>
-    <w:lsdException w:name="index 2" w:semiHidden="1" w:unhideWhenUsed="1"/>
-    <w:lsdException w:name="index 3" w:semiHidden="1" w:unhideWhenUsed="1"/>
-    <w:lsdException w:name="index 4" w:semiHidden="1" w:unhideWhenUsed="1"/>
-    <w:lsdException w:name="index 5" w:semiHidden="1" w:unhideWhenUsed="1"/>
-    <w:lsdException w:name="index 6" w:semiHidden="1" w:unhideWhenUsed="1"/>
-    <w:lsdException w:name="index 7" w:semiHidden="1" w:unhideWhenUsed="1"/>
-    <w:lsdException w:name="index 8" w:semiHidden="1" w:unhideWhenUsed="1"/>
-    <w:lsdException w:name="index 9" w:semiHidden="1" w:unhideWhenUsed="1"/>
-    <w:lsdException w:name="toc 1" w:semiHidden="1" w:uiPriority="39" w:unhideWhenUsed="1"/>
-    <w:lsdException w:name="toc 2" w:semiHidden="1" w:uiPriority="39" w:unhideWhenUsed="1"/>
-    <w:lsdException w:name="toc 3" w:semiHidden="1" w:uiPriority="39" w:unhideWhenUsed="1"/>
-    <w:lsdException w:name="toc 4" w:semiHidden="1" w:uiPriority="39" w:unhideWhenUsed="1"/>
-    <w:lsdException w:name="toc 5" w:semiHidden="1" w:uiPriority="39" w:unhideWhenUsed="1"/>
-    <w:lsdException w:name="toc 6" w:semiHidden="1" w:uiPriority="39" w:unhideWhenUsed="1"/>
-    <w:lsdException w:name="toc 7" w:semiHidden="1" w:uiPriority="39" w:unhideWhenUsed="1"/>
-    <w:lsdException w:name="toc 8" w:semiHidden="1" w:uiPriority="39" w:unhideWhenUsed="1"/>
-    <w:lsdException w:name="toc 9" w:semiHidden="1" w:uiPriority="39" w:unhideWhenUsed="1"/>
-    <w:lsdException w:name="Normal Indent" w:semiHidden="1" w:unhideWhenUsed="1"/>
-    <w:lsdException w:name="footnote text" w:semiHidden="1" w:unhideWhenUsed="1"/>
-    <w:lsdException w:name="annotation text" w:semiHidden="1" w:unhideWhenUsed="1"/>
-    <w:lsdException w:name="header" w:semiHidden="1" w:unhideWhenUsed="1"/>
-    <w:lsdException w:name="footer" w:semiHidden="1" w:unhideWhenUsed="1"/>
-    <w:lsdException w:name="index heading" w:semiHidden="1" w:unhideWhenUsed="1"/>
-    <w:lsdException w:name="caption" w:semiHidden="1" w:uiPriority="35" w:unhideWhenUsed="1" w:qFormat="1"/>
-    <w:lsdException w:name="table of figures" w:semiHidden="1" w:unhideWhenUsed="1"/>
-    <w:lsdException w:name="envelope address" w:semiHidden="1" w:unhideWhenUsed="1"/>
-    <w:lsdException w:name="envelope return" w:semiHidden="1" w:unhideWhenUsed="1"/>
-    <w:lsdException w:name="footnote reference" w:semiHidden="1" w:unhideWhenUsed="1"/>
-    <w:lsdException w:name="annotation reference" w:semiHidden="1" w:unhideWhenUsed="1"/>
-    <w:lsdException w:name="line number" w:semiHidden="1" w:unhideWhenUsed="1"/>
-    <w:lsdException w:name="page number" w:semiHidden="1" w:unhideWhenUsed="1"/>
-    <w:lsdException w:name="endnote reference" w:semiHidden="1" w:unhideWhenUsed="1"/>
-    <w:lsdException w:name="endnote text" w:semiHidden="1" w:unhideWhenUsed="1"/>
-    <w:lsdException w:name="table of authorities" w:semiHidden="1" w:unhideWhenUsed="1"/>
-    <w:lsdException w:name="macro" w:semiHidden="1" w:unhideWhenUsed="1"/>
-    <w:lsdException w:name="toa heading" w:semiHidden="1" w:unhideWhenUsed="1"/>
-    <w:lsdException w:name="List" w:semiHidden="1" w:unhideWhenUsed="1"/>
-    <w:lsdException w:name="List Bullet" w:semiHidden="1" w:unhideWhenUsed="1"/>
-    <w:lsdException w:name="List Number" w:semiHidden="1" w:unhideWhenUsed="1"/>
-    <w:lsdException w:name="List 2" w:semiHidden="1" w:unhideWhenUsed="1"/>
-    <w:lsdException w:name="List 3" w:semiHidden="1" w:unhideWhenUsed="1"/>
-    <w:lsdException w:name="List 4" w:semiHidden="1" w:unhideWhenUsed="1"/>
-    <w:lsdException w:name="List 5" w:semiHidden="1" w:unhideWhenUsed="1"/>
-    <w:lsdException w:name="List Bullet 2" w:semiHidden="1" w:unhideWhenUsed="1"/>
-    <w:lsdException w:name="List Bullet 3" w:semiHidden="1" w:unhideWhenUsed="1"/>
-    <w:lsdException w:name="List Bullet 4" w:semiHidden="1" w:unhideWhenUsed="1"/>
-    <w:lsdException w:name="List Bullet 5" w:semiHidden="1" w:unhideWhenUsed="1"/>
-    <w:lsdException w:name="List Number 2" w:semiHidden="1" w:unhideWhenUsed="1"/>
-    <w:lsdException w:name="List Number 3" w:semiHidden="1" w:unhideWhenUsed="1"/>
-    <w:lsdException w:name="List Number 4" w:semiHidden="1" w:unhideWhenUsed="1"/>
-    <w:lsdException w:name="List Number 5" w:semiHidden="1" w:unhideWhenUsed="1"/>
-    <w:lsdException w:name="Title" w:uiPriority="10" w:qFormat="1"/>
-    <w:lsdException w:name="Closing" w:semiHidden="1" w:unhideWhenUsed="1"/>
-    <w:lsdException w:name="Signature" w:semiHidden="1" w:unhideWhenUsed="1"/>
-    <w:lsdException w:name="Default Paragraph Font" w:semiHidden="1" w:uiPriority="1" w:unhideWhenUsed="1"/>
-    <w:lsdException w:name="Body Text" w:semiHidden="1" w:unhideWhenUsed="1"/>
-    <w:lsdException w:name="Body Text Indent" w:semiHidden="1" w:unhideWhenUsed="1"/>
-    <w:lsdException w:name="List Continue" w:semiHidden="1" w:unhideWhenUsed="1"/>
-    <w:lsdException w:name="List Continue 2" w:semiHidden="1" w:unhideWhenUsed="1"/>
-    <w:lsdException w:name="List Continue 3" w:semiHidden="1" w:unhideWhenUsed="1"/>
-    <w:lsdException w:name="List Continue 4" w:semiHidden="1" w:unhideWhenUsed="1"/>
-    <w:lsdException w:name="List Continue 5" w:semiHidden="1" w:unhideWhenUsed="1"/>
-    <w:lsdException w:name="Message Header" w:semiHidden="1" w:unhideWhenUsed="1"/>
-    <w:lsdException w:name="Subtitle" w:uiPriority="11" w:qFormat="1"/>
-    <w:lsdException w:name="Salutation" w:semiHidden="1" w:unhideWhenUsed="1"/>
-    <w:lsdException w:name="Date" w:semiHidden="1" w:unhideWhenUsed="1"/>
-    <w:lsdException w:name="Body Text First Indent" w:semiHidden="1" w:unhideWhenUsed="1"/>
-    <w:lsdException w:name="Body Text First Indent 2" w:semiHidden="1" w:unhideWhenUsed="1"/>
-    <w:lsdException w:name="Note Heading" w:semiHidden="1" w:unhideWhenUsed="1"/>
-    <w:lsdException w:name="Body Text 2" w:semiHidden="1" w:unhideWhenUsed="1"/>
-    <w:lsdException w:name="Body Text 3" w:semiHidden="1" w:unhideWhenUsed="1"/>
-    <w:lsdException w:name="Body Text Indent 2" w:semiHidden="1" w:unhideWhenUsed="1"/>
-    <w:lsdException w:name="Body Text Indent 3" w:semiHidden="1" w:unhideWhenUsed="1"/>
-    <w:lsdException w:name="Block Text" w:semiHidden="1" w:unhideWhenUsed="1"/>
-    <w:lsdException w:name="Hyperlink" w:semiHidden="1" w:unhideWhenUsed="1"/>
-    <w:lsdException w:name="FollowedHyperlink" w:semiHidden="1" w:unhideWhenUsed="1"/>
-    <w:lsdException w:name="Strong" w:uiPriority="22" w:qFormat="1"/>
-    <w:lsdException w:name="Emphasis" w:uiPriority="20" w:qFormat="1"/>
-    <w:lsdException w:name="Document Map" w:semiHidden="1" w:unhideWhenUsed="1"/>
-    <w:lsdException w:name="Plain Text" w:semiHidden="1" w:unhideWhenUsed="1"/>
-    <w:lsdException w:name="E-mail Signature" w:semiHidden="1" w:unhideWhenUsed="1"/>
-    <w:lsdException w:name="HTML Top of Form" w:semiHidden="1" w:unhideWhenUsed="1"/>
-    <w:lsdException w:name="HTML Bottom of Form" w:semiHidden="1" w:unhideWhenUsed="1"/>
-    <w:lsdException w:name="Normal (Web)" w:semiHidden="1" w:unhideWhenUsed="1"/>
-    <w:lsdException w:name="HTML Acronym" w:semiHidden="1" w:unhideWhenUsed="1"/>
-    <w:lsdException w:name="HTML Address" w:semiHidden="1" w:unhideWhenUsed="1"/>
-    <w:lsdException w:name="HTML Cite" w:semiHidden="1" w:unhideWhenUsed="1"/>
-    <w:lsdException w:name="HTML Code" w:semiHidden="1" w:unhideWhenUsed="1"/>
-    <w:lsdException w:name="HTML Definition" w:semiHidden="1" w:unhideWhenUsed="1"/>
-    <w:lsdException w:name="HTML Keyboard" w:semiHidden="1" w:unhideWhenUsed="1"/>
-    <w:lsdException w:name="HTML Preformatted" w:semiHidden="1" w:unhideWhenUsed="1"/>
-    <w:lsdException w:name="HTML Sample" w:semiHidden="1" w:unhideWhenUsed="1"/>
-    <w:lsdException w:name="HTML Typewriter" w:semiHidden="1" w:unhideWhenUsed="1"/>
-    <w:lsdException w:name="HTML Variable" w:semiHidden="1" w:unhideWhenUsed="1"/>
-    <w:lsdException w:name="Normal Table" w:semiHidden="1" w:unhideWhenUsed="1"/>
-    <w:lsdException w:name="annotation subject" w:semiHidden="1" w:unhideWhenUsed="1"/>
-    <w:lsdException w:name="No List" w:semiHidden="1" w:unhideWhenUsed="1"/>
-    <w:lsdException w:name="Outline List 1" w:semiHidden="1" w:unhideWhenUsed="1"/>
-    <w:lsdException w:name="Outline List 2" w:semiHidden="1" w:unhideWhenUsed="1"/>
-    <w:lsdException w:name="Outline List 3" w:semiHidden="1" w:unhideWhenUsed="1"/>
-    <w:lsdException w:name="Table Simple 1" w:semiHidden="1" w:unhideWhenUsed="1"/>
-    <w:lsdException w:name="Table Simple 2" w:semiHidden="1" w:unhideWhenUsed="1"/>
-    <w:lsdException w:name="Table Simple 3" w:semiHidden="1" w:unhideWhenUsed="1"/>
-    <w:lsdException w:name="Table Classic 1" w:semiHidden="1" w:unhideWhenUsed="1"/>
-    <w:lsdException w:name="Table Classic 2" w:semiHidden="1" w:unhideWhenUsed="1"/>
-    <w:lsdException w:name="Table Classic 3" w:semiHidden="1" w:unhideWhenUsed="1"/>
-    <w:lsdException w:name="Table Classic 4" w:semiHidden="1" w:unhideWhenUsed="1"/>
-    <w:lsdException w:name="Table Colorful 1" w:semiHidden="1" w:unhideWhenUsed="1"/>
-    <w:lsdException w:name="Table Colorful 2" w:semiHidden="1" w:unhideWhenUsed="1"/>
-    <w:lsdException w:name="Table Colorful 3" w:semiHidden="1" w:unhideWhenUsed="1"/>
-    <w:lsdException w:name="Table Columns 1" w:semiHidden="1" w:unhideWhenUsed="1"/>
-    <w:lsdException w:name="Table Columns 2" w:semiHidden="1" w:unhideWhenUsed="1"/>
-    <w:lsdException w:name="Table Columns 3" w:semiHidden="1" w:unhideWhenUsed="1"/>
-    <w:lsdException w:name="Table Columns 4" w:semiHidden="1" w:unhideWhenUsed="1"/>
-    <w:lsdException w:name="Table Columns 5" w:semiHidden="1" w:unhideWhenUsed="1"/>
-    <w:lsdException w:name="Table Grid 1" w:semiHidden="1" w:unhideWhenUsed="1"/>
-    <w:lsdException w:name="Table Grid 2" w:semiHidden="1" w:unhideWhenUsed="1"/>
-    <w:lsdException w:name="Table Grid 3" w:semiHidden="1" w:unhideWhenUsed="1"/>
-    <w:lsdException w:name="Table Grid 4" w:semiHidden="1" w:unhideWhenUsed="1"/>
-    <w:lsdException w:name="Table Grid 5" w:semiHidden="1" w:unhideWhenUsed="1"/>
-    <w:lsdException w:name="Table Grid 6" w:semiHidden="1" w:unhideWhenUsed="1"/>
-    <w:lsdException w:name="Table Grid 7" w:semiHidden="1" w:unhideWhenUsed="1"/>
-    <w:lsdException w:name="Table Grid 8" w:semiHidden="1" w:unhideWhenUsed="1"/>
-    <w:lsdException w:name="Table List 1" w:semiHidden="1" w:unhideWhenUsed="1"/>
-    <w:lsdException w:name="Table List 2" w:semiHidden="1" w:unhideWhenUsed="1"/>
-    <w:lsdException w:name="Table List 3" w:semiHidden="1" w:unhideWhenUsed="1"/>
-    <w:lsdException w:name="Table List 4" w:semiHidden="1" w:unhideWhenUsed="1"/>
-    <w:lsdException w:name="Table List 5" w:semiHidden="1" w:unhideWhenUsed="1"/>
-    <w:lsdException w:name="Table List 6" w:semiHidden="1" w:unhideWhenUsed="1"/>
-    <w:lsdException w:name="Table List 7" w:semiHidden="1" w:unhideWhenUsed="1"/>
-    <w:lsdException w:name="Table List 8" w:semiHidden="1" w:unhideWhenUsed="1"/>
-    <w:lsdException w:name="Table 3D effects 1" w:semiHidden="1" w:unhideWhenUsed="1"/>
-    <w:lsdException w:name="Table 3D effects 2" w:semiHidden="1" w:unhideWhenUsed="1"/>
-    <w:lsdException w:name="Table 3D effects 3" w:semiHidden="1" w:unhideWhenUsed="1"/>
-    <w:lsdException w:name="Table Contemporary" w:semiHidden="1" w:unhideWhenUsed="1"/>
-    <w:lsdException w:name="Table Elegant" w:semiHidden="1" w:unhideWhenUsed="1"/>
-    <w:lsdException w:name="Table Professional" w:semiHidden="1" w:unhideWhenUsed="1"/>
-    <w:lsdException w:name="Table Subtle 1" w:semiHidden="1" w:unhideWhenUsed="1"/>
-    <w:lsdException w:name="Table Subtle 2" w:semiHidden="1" w:unhideWhenUsed="1"/>
-    <w:lsdException w:name="Table Web 1" w:semiHidden="1" w:unhideWhenUsed="1"/>
-    <w:lsdException w:name="Table Web 2" w:semiHidden="1" w:unhideWhenUsed="1"/>
-    <w:lsdException w:name="Table Web 3" w:semiHidden="1" w:unhideWhenUsed="1"/>
-    <w:lsdException w:name="Balloon Text" w:semiHidden="1" w:unhideWhenUsed="1"/>
-    <w:lsdException w:name="Table Grid" w:uiPriority="39"/>
-    <w:lsdException w:name="Table Theme" w:semiHidden="1" w:unhideWhenUsed="1"/>
-    <w:lsdException w:name="Placeholder Text" w:semiHidden="1"/>
-    <w:lsdException w:name="No Spacing" w:uiPriority="1" w:qFormat="1"/>
-    <w:lsdException w:name="Light Shading" w:uiPriority="60"/>
-    <w:lsdException w:name="Light List" w:uiPriority="61"/>
-    <w:lsdException w:name="Light Grid" w:uiPriority="62"/>
-    <w:lsdException w:name="Medium Shading 1" w:uiPriority="63"/>
-    <w:lsdException w:name="Medium Shading 2" w:uiPriority="64"/>
-    <w:lsdException w:name="Medium List 1" w:uiPriority="65"/>
-    <w:lsdException w:name="Medium List 2" w:uiPriority="66"/>
-    <w:lsdException w:name="Medium Grid 1" w:uiPriority="67"/>
-    <w:lsdException w:name="Medium Grid 2" w:uiPriority="68"/>
-    <w:lsdException w:name="Medium Grid 3" w:uiPriority="69"/>
-    <w:lsdException w:name="Dark List" w:uiPriority="70"/>
-    <w:lsdException w:name="Colorful Shading" w:uiPriority="71"/>
-    <w:lsdException w:name="Colorful List" w:uiPriority="72"/>
-    <w:lsdException w:name="Colorful Grid" w:uiPriority="73"/>
-    <w:lsdException w:name="Light Shading Accent 1" w:uiPriority="60"/>
-    <w:lsdException w:name="Light List Accent 1" w:uiPriority="61"/>
-    <w:lsdException w:name="Light Grid Accent 1" w:uiPriority="62"/>
-    <w:lsdException w:name="Medium Shading 1 Accent 1" w:uiPriority="63"/>
-    <w:lsdException w:name="Medium Shading 2 Accent 1" w:uiPriority="64"/>
-    <w:lsdException w:name="Medium List 1 Accent 1" w:uiPriority="65"/>
-    <w:lsdException w:name="Revision" w:semiHidden="1"/>
-    <w:lsdException w:name="List Paragraph" w:uiPriority="34" w:qFormat="1"/>
-    <w:lsdException w:name="Quote" w:uiPriority="29" w:qFormat="1"/>
-    <w:lsdException w:name="Intense Quote" w:uiPriority="30" w:qFormat="1"/>
-    <w:lsdException w:name="Medium List 2 Accent 1" w:uiPriority="66"/>
-    <w:lsdException w:name="Medium Grid 1 Accent 1" w:uiPriority="67"/>
-    <w:lsdException w:name="Medium Grid 2 Accent 1" w:uiPriority="68"/>
-    <w:lsdException w:name="Medium Grid 3 Accent 1" w:uiPriority="69"/>
-    <w:lsdException w:name="Dark List Accent 1" w:uiPriority="70"/>
-    <w:lsdException w:name="Colorful Shading Accent 1" w:uiPriority="71"/>
-    <w:lsdException w:name="Colorful List Accent 1" w:uiPriority="72"/>
-    <w:lsdException w:name="Colorful Grid Accent 1" w:uiPriority="73"/>
-    <w:lsdException w:name="Light Shading Accent 2" w:uiPriority="60"/>
-    <w:lsdException w:name="Light List Accent 2" w:uiPriority="61"/>
-    <w:lsdException w:name="Light Grid Accent 2" w:uiPriority="62"/>
-    <w:lsdException w:name="Medium Shading 1 Accent 2" w:uiPriority="63"/>
-    <w:lsdException w:name="Medium Shading 2 Accent 2" w:uiPriority="64"/>
-    <w:lsdException w:name="Medium List 1 Accent 2" w:uiPriority="65"/>
-    <w:lsdException w:name="Medium List 2 Accent 2" w:uiPriority="66"/>
-    <w:lsdException w:name="Medium Grid 1 Accent 2" w:uiPriority="67"/>
-    <w:lsdException w:name="Medium Grid 2 Accent 2" w:uiPriority="68"/>
-    <w:lsdException w:name="Medium Grid 3 Accent 2" w:uiPriority="69"/>
-    <w:lsdException w:name="Dark List Accent 2" w:uiPriority="70"/>
-    <w:lsdException w:name="Colorful Shading Accent 2" w:uiPriority="71"/>
-    <w:lsdException w:name="Colorful List Accent 2" w:uiPriority="72"/>
-    <w:lsdException w:name="Colorful Grid Accent 2" w:uiPriority="73"/>
-    <w:lsdException w:name="Light Shading Accent 3" w:uiPriority="60"/>
-    <w:lsdException w:name="Light List Accent 3" w:uiPriority="61"/>
-    <w:lsdException w:name="Light Grid Accent 3" w:uiPriority="62"/>
-    <w:lsdException w:name="Medium Shading 1 Accent 3" w:uiPriority="63"/>
-    <w:lsdException w:name="Medium Shading 2 Accent 3" w:uiPriority="64"/>
-    <w:lsdException w:name="Medium List 1 Accent 3" w:uiPriority="65"/>
-    <w:lsdException w:name="Medium List 2 Accent 3" w:uiPriority="66"/>
-    <w:lsdException w:name="Medium Grid 1 Accent 3" w:uiPriority="67"/>
-    <w:lsdException w:name="Medium Grid 2 Accent 3" w:uiPriority="68"/>
-    <w:lsdException w:name="Medium Grid 3 Accent 3" w:uiPriority="69"/>
-    <w:lsdException w:name="Dark List Accent 3" w:uiPriority="70"/>
-    <w:lsdException w:name="Colorful Shading Accent 3" w:uiPriority="71"/>
-    <w:lsdException w:name="Colorful List Accent 3" w:uiPriority="72"/>
-    <w:lsdException w:name="Colorful Grid Accent 3" w:uiPriority="73"/>
-    <w:lsdException w:name="Light Shading Accent 4" w:uiPriority="60"/>
-    <w:lsdException w:name="Light List Accent 4" w:uiPriority="61"/>
-    <w:lsdException w:name="Light Grid Accent 4" w:uiPriority="62"/>
-    <w:lsdException w:name="Medium Shading 1 Accent 4" w:uiPriority="63"/>
-    <w:lsdException w:name="Medium Shading 2 Accent 4" w:uiPriority="64"/>
-    <w:lsdException w:name="Medium List 1 Accent 4" w:uiPriority="65"/>
-    <w:lsdException w:name="Medium List 2 Accent 4" w:uiPriority="66"/>
-    <w:lsdException w:name="Medium Grid 1 Accent 4" w:uiPriority="67"/>
-    <w:lsdException w:name="Medium Grid 2 Accent 4" w:uiPriority="68"/>
-    <w:lsdException w:name="Medium Grid 3 Accent 4" w:uiPriority="69"/>
-    <w:lsdException w:name="Dark List Accent 4" w:uiPriority="70"/>
-    <w:lsdException w:name="Colorful Shading Accent 4" w:uiPriority="71"/>
-    <w:lsdException w:name="Colorful List Accent 4" w:uiPriority="72"/>
-    <w:lsdException w:name="Colorful Grid Accent 4" w:uiPriority="73"/>
-    <w:lsdException w:name="Light Shading Accent 5" w:uiPriority="60"/>
-    <w:lsdException w:name="Light List Accent 5" w:uiPriority="61"/>
-    <w:lsdException w:name="Light Grid Accent 5" w:uiPriority="62"/>
-    <w:lsdException w:name="Medium Shading 1 Accent 5" w:uiPriority="63"/>
-    <w:lsdException w:name="Medium Shading 2 Accent 5" w:uiPriority="64"/>
-    <w:lsdException w:name="Medium List 1 Accent 5" w:uiPriority="65"/>
-    <w:lsdException w:name="Medium List 2 Accent 5" w:uiPriority="66"/>
-    <w:lsdException w:name="Medium Grid 1 Accent 5" w:uiPriority="67"/>
-    <w:lsdException w:name="Medium Grid 2 Accent 5" w:uiPriority="68"/>
-    <w:lsdException w:name="Medium Grid 3 Accent 5" w:uiPriority="69"/>
-    <w:lsdException w:name="Dark List Accent 5" w:uiPriority="70"/>
-    <w:lsdException w:name="Colorful Shading Accent 5" w:uiPriority="71"/>
-    <w:lsdException w:name="Colorful List Accent 5" w:uiPriority="72"/>
-    <w:lsdException w:name="Colorful Grid Accent 5" w:uiPriority="73"/>
-    <w:lsdException w:name="Light Shading Accent 6" w:uiPriority="60"/>
-    <w:lsdException w:name="Light List Accent 6" w:uiPriority="61"/>
-    <w:lsdException w:name="Light Grid Accent 6" w:uiPriority="62"/>
-    <w:lsdException w:name="Medium Shading 1 Accent 6" w:uiPriority="63"/>
-    <w:lsdException w:name="Medium Shading 2 Accent 6" w:uiPriority="64"/>
-    <w:lsdException w:name="Medium List 1 Accent 6" w:uiPriority="65"/>
-    <w:lsdException w:name="Medium List 2 Accent 6" w:uiPriority="66"/>
-    <w:lsdException w:name="Medium Grid 1 Accent 6" w:uiPriority="67"/>
-    <w:lsdException w:name="Medium Grid 2 Accent 6" w:uiPriority="68"/>
-    <w:lsdException w:name="Medium Grid 3 Accent 6" w:uiPriority="69"/>
-    <w:lsdException w:name="Dark List Accent 6" w:uiPriority="70"/>
-    <w:lsdException w:name="Colorful Shading Accent 6" w:uiPriority="71"/>
-    <w:lsdException w:name="Colorful List Accent 6" w:uiPriority="72"/>
-    <w:lsdException w:name="Colorful Grid Accent 6" w:uiPriority="73"/>
-    <w:lsdException w:name="Subtle Emphasis" w:uiPriority="19" w:qFormat="1"/>
-    <w:lsdException w:name="Intense Emphasis" w:uiPriority="21" w:qFormat="1"/>
-    <w:lsdException w:name="Subtle Reference" w:uiPriority="31" w:qFormat="1"/>
-    <w:lsdException w:name="Intense Reference" w:uiPriority="32" w:qFormat="1"/>
-    <w:lsdException w:name="Book Title" w:uiPriority="33" w:qFormat="1"/>
-    <w:lsdException w:name="Bibliography" w:semiHidden="1" w:uiPriority="37" w:unhideWhenUsed="1"/>
-    <w:lsdException w:name="TOC Heading" w:semiHidden="1" w:uiPriority="39" w:unhideWhenUsed="1" w:qFormat="1"/>
-    <w:lsdException w:name="Plain Table 1" w:uiPriority="41"/>
-    <w:lsdException w:name="Plain Table 2" w:uiPriority="42"/>
-    <w:lsdException w:name="Plain Table 3" w:uiPriority="43"/>
-    <w:lsdException w:name="Plain Table 4" w:uiPriority="44"/>
-    <w:lsdException w:name="Plain Table 5" w:uiPriority="45"/>
-    <w:lsdException w:name="Grid Table Light" w:uiPriority="40"/>
-    <w:lsdException w:name="Grid Table 1 Light" w:uiPriority="46"/>
-    <w:lsdException w:name="Grid Table 2" w:uiPriority="47"/>
-    <w:lsdException w:name="Grid Table 3" w:uiPriority="48"/>
-    <w:lsdException w:name="Grid Table 4" w:uiPriority="49"/>
-    <w:lsdException w:name="Grid Table 5 Dark" w:uiPriority="50"/>
-    <w:lsdException w:name="Grid Table 6 Colorful" w:uiPriority="51"/>
-    <w:lsdException w:name="Grid Table 7 Colorful" w:uiPriority="52"/>
-    <w:lsdException w:name="Grid Table 1 Light Accent 1" w:uiPriority="46"/>
-    <w:lsdException w:name="Grid Table 2 Accent 1" w:uiPriority="47"/>
-    <w:lsdException w:name="Grid Table 3 Accent 1" w:uiPriority="48"/>
-    <w:lsdException w:name="Grid Table 4 Accent 1" w:uiPriority="49"/>
-    <w:lsdException w:name="Grid Table 5 Dark Accent 1" w:uiPriority="50"/>
-    <w:lsdException w:name="Grid Table 6 Colorful Accent 1" w:uiPriority="51"/>
-    <w:lsdException w:name="Grid Table 7 Colorful Accent 1" w:uiPriority="52"/>
-    <w:lsdException w:name="Grid Table 1 Light Accent 2" w:uiPriority="46"/>
-    <w:lsdException w:name="Grid Table 2 Accent 2" w:uiPriority="47"/>
-    <w:lsdException w:name="Grid Table 3 Accent 2" w:uiPriority="48"/>
-    <w:lsdException w:name="Grid Table 4 Accent 2" w:uiPriority="49"/>
-    <w:lsdException w:name="Grid Table 5 Dark Accent 2" w:uiPriority="50"/>
-    <w:lsdException w:name="Grid Table 6 Colorful Accent 2" w:uiPriority="51"/>
-    <w:lsdException w:name="Grid Table 7 Colorful Accent 2" w:uiPriority="52"/>
-    <w:lsdException w:name="Grid Table 1 Light Accent 3" w:uiPriority="46"/>
-    <w:lsdException w:name="Grid Table 2 Accent 3" w:uiPriority="47"/>
-    <w:lsdException w:name="Grid Table 3 Accent 3" w:uiPriority="48"/>
-    <w:lsdException w:name="Grid Table 4 Accent 3" w:uiPriority="49"/>
-    <w:lsdException w:name="Grid Table 5 Dark Accent 3" w:uiPriority="50"/>
-    <w:lsdException w:name="Grid Table 6 Colorful Accent 3" w:uiPriority="51"/>
-    <w:lsdException w:name="Grid Table 7 Colorful Accent 3" w:uiPriority="52"/>
-    <w:lsdException w:name="Grid Table 1 Light Accent 4" w:uiPriority="46"/>
-    <w:lsdException w:name="Grid Table 2 Accent 4" w:uiPriority="47"/>
-    <w:lsdException w:name="Grid Table 3 Accent 4" w:uiPriority="48"/>
-    <w:lsdException w:name="Grid Table 4 Accent 4" w:uiPriority="49"/>
-    <w:lsdException w:name="Grid Table 5 Dark Accent 4" w:uiPriority="50"/>
-    <w:lsdException w:name="Grid Table 6 Colorful Accent 4" w:uiPriority="51"/>
-    <w:lsdException w:name="Grid Table 7 Colorful Accent 4" w:uiPriority="52"/>
-    <w:lsdException w:name="Grid Table 1 Light Accent 5" w:uiPriority="46"/>
-    <w:lsdException w:name="Grid Table 2 Accent 5" w:uiPriority="47"/>
-    <w:lsdException w:name="Grid Table 3 Accent 5" w:uiPriority="48"/>
-    <w:lsdException w:name="Grid Table 4 Accent 5" w:uiPriority="49"/>
-    <w:lsdException w:name="Grid Table 5 Dark Accent 5" w:uiPriority="50"/>
-    <w:lsdException w:name="Grid Table 6 Colorful Accent 5" w:uiPriority="51"/>
-    <w:lsdException w:name="Grid Table 7 Colorful Accent 5" w:uiPriority="52"/>
-    <w:lsdException w:name="Grid Table 1 Light Accent 6" w:uiPriority="46"/>
-    <w:lsdException w:name="Grid Table 2 Accent 6" w:uiPriority="47"/>
-    <w:lsdException w:name="Grid Table 3 Accent 6" w:uiPriority="48"/>
-    <w:lsdException w:name="Grid Table 4 Accent 6" w:uiPriority="49"/>
-    <w:lsdException w:name="Grid Table 5 Dark Accent 6" w:uiPriority="50"/>
-    <w:lsdException w:name="Grid Table 6 Colorful Accent 6" w:uiPriority="51"/>
-    <w:lsdException w:name="Grid Table 7 Colorful Accent 6" w:uiPriority="52"/>
-    <w:lsdException w:name="List Table 1 Light" w:uiPriority="46"/>
-    <w:lsdException w:name="List Table 2" w:uiPriority="47"/>
-    <w:lsdException w:name="List Table 3" w:uiPriority="48"/>
-    <w:lsdException w:name="List Table 4" w:uiPriority="49"/>
-    <w:lsdException w:name="List Table 5 Dark" w:uiPriority="50"/>
-    <w:lsdException w:name="List Table 6 Colorful" w:uiPriority="51"/>
-    <w:lsdException w:name="List Table 7 Colorful" w:uiPriority="52"/>
-    <w:lsdException w:name="List Table 1 Light Accent 1" w:uiPriority="46"/>
-    <w:lsdException w:name="List Table 2 Accent 1" w:uiPriority="47"/>
-    <w:lsdException w:name="List Table 3 Accent 1" w:uiPriority="48"/>
-    <w:lsdException w:name="List Table 4 Accent 1" w:uiPriority="49"/>
-    <w:lsdException w:name="List Table 5 Dark Accent 1" w:uiPriority="50"/>
-    <w:lsdException w:name="List Table 6 Colorful Accent 1" w:uiPriority="51"/>
-    <w:lsdException w:name="List Table 7 Colorful Accent 1" w:uiPriority="52"/>
-    <w:lsdException w:name="List Table 1 Light Accent 2" w:uiPriority="46"/>
-    <w:lsdException w:name="List Table 2 Accent 2" w:uiPriority="47"/>
-    <w:lsdException w:name="List Table 3 Accent 2" w:uiPriority="48"/>
-    <w:lsdException w:name="List Table 4 Accent 2" w:uiPriority="49"/>
-    <w:lsdException w:name="List Table 5 Dark Accent 2" w:uiPriority="50"/>
-    <w:lsdException w:name="List Table 6 Colorful Accent 2" w:uiPriority="51"/>
-    <w:lsdException w:name="List Table 7 Colorful Accent 2" w:uiPriority="52"/>
-    <w:lsdException w:name="List Table 1 Light Accent 3" w:uiPriority="46"/>
-    <w:lsdException w:name="List Table 2 Accent 3" w:uiPriority="47"/>
-    <w:lsdException w:name="List Table 3 Accent 3" w:uiPriority="48"/>
-    <w:lsdException w:name="List Table 4 Accent 3" w:uiPriority="49"/>
-    <w:lsdException w:name="List Table 5 Dark Accent 3" w:uiPriority="50"/>
-    <w:lsdException w:name="List Table 6 Colorful Accent 3" w:uiPriority="51"/>
-    <w:lsdException w:name="List Table 7 Colorful Accent 3" w:uiPriority="52"/>
-    <w:lsdException w:name="List Table 1 Light Accent 4" w:uiPriority="46"/>
-    <w:lsdException w:name="List Table 2 Accent 4" w:uiPriority="47"/>
-    <w:lsdException w:name="List Table 3 Accent 4" w:uiPriority="48"/>
-    <w:lsdException w:name="List Table 4 Accent 4" w:uiPriority="49"/>
-    <w:lsdException w:name="List Table 5 Dark Accent 4" w:uiPriority="50"/>
-    <w:lsdException w:name="List Table 6 Colorful Accent 4" w:uiPriority="51"/>
-    <w:lsdException w:name="List Table 7 Colorful Accent 4" w:uiPriority="52"/>
-    <w:lsdException w:name="List Table 1 Light Accent 5" w:uiPriority="46"/>
-    <w:lsdException w:name="List Table 2 Accent 5" w:uiPriority="47"/>
-    <w:lsdException w:name="List Table 3 Accent 5" w:uiPriority="48"/>
-    <w:lsdException w:name="List Table 4 Accent 5" w:uiPriority="49"/>
-    <w:lsdException w:name="List Table 5 Dark Accent 5" w:uiPriority="50"/>
-    <w:lsdException w:name="List Table 6 Colorful Accent 5" w:uiPriority="51"/>
-    <w:lsdException w:name="List Table 7 Colorful Accent 5" w:uiPriority="52"/>
-    <w:lsdException w:name="List Table 1 Light Accent 6" w:uiPriority="46"/>
-    <w:lsdException w:name="List Table 2 Accent 6" w:uiPriority="47"/>
-    <w:lsdException w:name="List Table 3 Accent 6" w:uiPriority="48"/>
-    <w:lsdException w:name="List Table 4 Accent 6" w:uiPriority="49"/>
-    <w:lsdException w:name="List Table 5 Dark Accent 6" w:uiPriority="50"/>
-    <w:lsdException w:name="List Table 6 Colorful Accent 6" w:uiPriority="51"/>
-    <w:lsdException w:name="List Table 7 Colorful Accent 6" w:uiPriority="52"/>
-    <w:lsdException w:name="Mention" w:semiHidden="1" w:unhideWhenUsed="1"/>
-    <w:lsdException w:name="Smart Hyperlink" w:semiHidden="1" w:unhideWhenUsed="1"/>
-    <w:lsdException w:name="Hashtag" w:semiHidden="1" w:unhideWhenUsed="1"/>
-    <w:lsdException w:name="Unresolved Mention" w:semiHidden="1" w:unhideWhenUsed="1"/>
-  </w:latentStyles>
-  <w:style w:type="paragraph" w:default="1" w:styleId="Normal">
-    <w:name w:val="Normal"/>
-    <w:qFormat/>
-  </w:style>
-  <w:style w:type="character" w:default="1" w:styleId="DefaultParagraphFont">
-    <w:name w:val="Default Paragraph Font"/>
-    <w:uiPriority w:val="1"/>
-    <w:semiHidden/>
-    <w:unhideWhenUsed/>
-  </w:style>
-  <w:style w:type="table" w:default="1" w:styleId="TableNormal">
-    <w:name w:val="Normal Table"/>
-    <w:uiPriority w:val="99"/>
-    <w:semiHidden/>
-    <w:unhideWhenUsed/>
-    <w:tblPr>
-      <w:tblInd w:w="0" w:type="dxa"/>
-      <w:tblCellMar>
-        <w:top w:w="0" w:type="dxa"/>
-        <w:left w:w="108" w:type="dxa"/>
-        <w:bottom w:w="0" w:type="dxa"/>
-        <w:right w:w="108" w:type="dxa"/>
-      </w:tblCellMar>
-    </w:tblPr>
-  </w:style>
-  <w:style w:type="numbering" w:default="1" w:styleId="NoList">
-    <w:name w:val="No List"/>
-    <w:uiPriority w:val="99"/>
-    <w:semiHidden/>
-    <w:unhideWhenUsed/>
-  </w:style>
-  <w:style w:type="character" w:styleId="PlaceholderText">
-    <w:name w:val="Placeholder Text"/>
-    <w:basedOn w:val="DefaultParagraphFont"/>
-    <w:uiPriority w:val="99"/>
-    <w:semiHidden/>
-    <w:rsid w:val="001D0565"/>
-    <w:rPr>
-      <w:color w:val="808080"/>
-    </w:rPr>
-  </w:style>
-</w:styles>
-</file>
-
-<file path=word/glossary/webSettings.xml><?xml version="1.0" encoding="utf-8"?>
-<w:webSettings xmlns:mc="http://schemas.openxmlformats.org/markup-compatibility/2006" xmlns:r="http://schemas.openxmlformats.org/officeDocument/2006/relationships" xmlns:w="http://schemas.openxmlformats.org/wordprocessingml/2006/main" xmlns:w14="http://schemas.microsoft.com/office/word/2010/wordml" xmlns:w15="http://schemas.microsoft.com/office/word/2012/wordml" xmlns:w16cid="http://schemas.microsoft.com/office/word/2016/wordml/cid" xmlns:w16se="http://schemas.microsoft.com/office/word/2015/wordml/symex" mc:Ignorable="w14 w15 w16se w16cid">
-  <w:optimizeForBrowser/>
-  <w:allowPNG/>
-</w:webSettings>
-</file>
-
 <file path=word/theme/theme1.xml><?xml version="1.0" encoding="utf-8"?>
 <a:theme xmlns:a="http://schemas.openxmlformats.org/drawingml/2006/main" name="Office Theme">
   <a:themeElements>
@@ -4336,7 +4644,7 @@
 </file>
 
 <file path=customXml/itemProps1.xml><?xml version="1.0" encoding="utf-8"?>
-<ds:datastoreItem xmlns:ds="http://schemas.openxmlformats.org/officeDocument/2006/customXml" ds:itemID="{1CE1074D-7133-4EBF-96B6-DE9AFEB4C9FC}">
+<ds:datastoreItem xmlns:ds="http://schemas.openxmlformats.org/officeDocument/2006/customXml" ds:itemID="{FC3C642C-E383-4FD6-8D7F-D73747A48E79}">
   <ds:schemaRefs>
     <ds:schemaRef ds:uri="http://schemas.openxmlformats.org/officeDocument/2006/bibliography"/>
   </ds:schemaRefs>

</xml_diff>